<commit_message>
o almost done with draft
</commit_message>
<xml_diff>
--- a/Project/Project_firstDraft_DEMORE_MARK_20200609.docx
+++ b/Project/Project_firstDraft_DEMORE_MARK_20200609.docx
@@ -50,122 +50,6 @@
           <w:rFonts w:ascii="Times New Roman" w:hAnsi="Times New Roman" w:cs="Times New Roman"/>
         </w:rPr>
         <w:t>Project First Draft</w:t>
-      </w:r>
-    </w:p>
-    <w:p>
-      <w:pPr>
-        <w:spacing w:line="240" w:lineRule="auto"/>
-        <w:rPr>
-          <w:rFonts w:ascii="Times New Roman" w:hAnsi="Times New Roman" w:cs="Times New Roman"/>
-        </w:rPr>
-      </w:pPr>
-      <w:r>
-        <w:rPr>
-          <w:rFonts w:ascii="Times New Roman" w:hAnsi="Times New Roman" w:cs="Times New Roman"/>
-        </w:rPr>
-        <w:tab/>
-        <w:t>My thesis is a sort of follow-on to the research conducted by 2d Lt Marvin this past year on detecting GPS spoofing using data obtained from the MIL-STD-1553 bus on USAF assets. For the purposes of this project, I would like to assess the accuracy of a more simplistic model than the neural network approach Lt Marvin took. Specifically, I would like to answer the question: can GPS spoofing be detected using simple classification models with parsed 1553 data? This is an important question to answer because countless USAF systems depend on accurate GPS messages for navigation and timing, and GPS signals are becoming increasingly easier to spoof with the proliferation of software-defined radio and similar technologies. A basic bus monitor with a well calibrated algorithm would provide a reliable, lightweight solution to this issue.</w:t>
-      </w:r>
-    </w:p>
-    <w:p>
-      <w:pPr>
-        <w:spacing w:line="240" w:lineRule="auto"/>
-        <w:rPr>
-          <w:rFonts w:ascii="Times New Roman" w:hAnsi="Times New Roman" w:cs="Times New Roman"/>
-        </w:rPr>
-      </w:pPr>
-      <w:r>
-        <w:rPr>
-          <w:rFonts w:ascii="Times New Roman" w:hAnsi="Times New Roman" w:cs="Times New Roman"/>
-        </w:rPr>
-        <w:tab/>
-        <w:t xml:space="preserve">For the project, I would take a supervised approach to this classification problem. The classification is binary, simply detecting what GPS messages contained spoofed information and those which do not. An unsupervised approach would also be interesting to </w:t>
-      </w:r>
-      <w:proofErr w:type="gramStart"/>
-      <w:r>
-        <w:rPr>
-          <w:rFonts w:ascii="Times New Roman" w:hAnsi="Times New Roman" w:cs="Times New Roman"/>
-        </w:rPr>
-        <w:t>assess, but</w:t>
-      </w:r>
-      <w:proofErr w:type="gramEnd"/>
-      <w:r>
-        <w:rPr>
-          <w:rFonts w:ascii="Times New Roman" w:hAnsi="Times New Roman" w:cs="Times New Roman"/>
-        </w:rPr>
-        <w:t xml:space="preserve"> may be difficult to implement with the data that is currently available. I will be using existing data for the project, the data that Lt Marvin used in his thesis, generated by the AVAS system from AFRL. If other data can be obtained in the near future, either real data from flights or more realistically spoofed simulated data from a simulator like </w:t>
-      </w:r>
-      <w:proofErr w:type="spellStart"/>
-      <w:r>
-        <w:rPr>
-          <w:rFonts w:ascii="Times New Roman" w:hAnsi="Times New Roman" w:cs="Times New Roman"/>
-        </w:rPr>
-        <w:t>FlightGear</w:t>
-      </w:r>
-      <w:proofErr w:type="spellEnd"/>
-      <w:r>
-        <w:rPr>
-          <w:rFonts w:ascii="Times New Roman" w:hAnsi="Times New Roman" w:cs="Times New Roman"/>
-        </w:rPr>
-        <w:t xml:space="preserve">, that may be worth pursuing, but is unlikely to occur within the timeframe necessary for this project. I have both the raw data from the 1553 bus and the parsed data that Lt Marvin used for his thesis, ready to be used, and will likely use that, but may have to tinker with the normalization of it at some point. </w:t>
-      </w:r>
-    </w:p>
-    <w:p>
-      <w:pPr>
-        <w:spacing w:line="240" w:lineRule="auto"/>
-        <w:rPr>
-          <w:rFonts w:ascii="Times New Roman" w:hAnsi="Times New Roman" w:cs="Times New Roman"/>
-        </w:rPr>
-      </w:pPr>
-      <w:r>
-        <w:rPr>
-          <w:rFonts w:ascii="Times New Roman" w:hAnsi="Times New Roman" w:cs="Times New Roman"/>
-        </w:rPr>
-        <w:tab/>
-        <w:t xml:space="preserve">There are approximately 700,000 observations per flight, and a total of 5 flights that were recorded. Each observation has 13 features: GPS Latitude, GPS Longitude, GPS Altitude, ADC Altitude, ADC Air Speed, EFIS Angle of Attack, INS X-Velocity, INS Y-Velocity, INS Z-Velocity, INS X-Acceleration, INS Y-Acceleration, and INS Z-Acceleration. </w:t>
-      </w:r>
-      <w:proofErr w:type="gramStart"/>
-      <w:r>
-        <w:rPr>
-          <w:rFonts w:ascii="Times New Roman" w:hAnsi="Times New Roman" w:cs="Times New Roman"/>
-        </w:rPr>
-        <w:t>All of</w:t>
-      </w:r>
-      <w:proofErr w:type="gramEnd"/>
-      <w:r>
-        <w:rPr>
-          <w:rFonts w:ascii="Times New Roman" w:hAnsi="Times New Roman" w:cs="Times New Roman"/>
-        </w:rPr>
-        <w:t xml:space="preserve"> these features were recorded by the bus monitor and then parsed out from the 1553 messages. All observations have also been flagged as spoofed or not, providing the “truth” data. As aforementioned, there are two classes for the classification of this data, spoofed and not spoofed. There is equal representation of spoofed and normal GPS recordings in each flight. The primary performance measure will be the accuracy of predictions on unseen flight data. Other measures will include true and false, </w:t>
-      </w:r>
-      <w:proofErr w:type="gramStart"/>
-      <w:r>
-        <w:rPr>
-          <w:rFonts w:ascii="Times New Roman" w:hAnsi="Times New Roman" w:cs="Times New Roman"/>
-        </w:rPr>
-        <w:t>positive</w:t>
-      </w:r>
-      <w:proofErr w:type="gramEnd"/>
-      <w:r>
-        <w:rPr>
-          <w:rFonts w:ascii="Times New Roman" w:hAnsi="Times New Roman" w:cs="Times New Roman"/>
-        </w:rPr>
-        <w:t xml:space="preserve"> and negative rates, as well as precision.</w:t>
-      </w:r>
-    </w:p>
-    <w:p>
-      <w:pPr>
-        <w:spacing w:line="240" w:lineRule="auto"/>
-        <w:rPr>
-          <w:rFonts w:ascii="Times New Roman" w:hAnsi="Times New Roman" w:cs="Times New Roman"/>
-        </w:rPr>
-      </w:pPr>
-      <w:r>
-        <w:rPr>
-          <w:rFonts w:ascii="Times New Roman" w:hAnsi="Times New Roman" w:cs="Times New Roman"/>
-        </w:rPr>
-        <w:tab/>
-        <w:t xml:space="preserve">The results will directly contribute to my research. While this will not be the final dataset used in my research, the ML pipeline developed for this project will be the basis of it and will help tailor the rest of my methodology. </w:t>
       </w:r>
     </w:p>
     <w:p>
@@ -188,12 +72,165 @@
     </w:p>
     <w:p>
       <w:pPr>
-        <w:pStyle w:val="ListParagraph"/>
-        <w:ind w:left="1080"/>
-        <w:rPr>
-          <w:rFonts w:ascii="Times New Roman" w:hAnsi="Times New Roman" w:cs="Times New Roman"/>
-        </w:rPr>
-      </w:pPr>
+        <w:ind w:firstLine="360"/>
+        <w:rPr>
+          <w:rFonts w:ascii="Times New Roman" w:hAnsi="Times New Roman" w:cs="Times New Roman"/>
+        </w:rPr>
+      </w:pPr>
+      <w:r>
+        <w:rPr>
+          <w:rFonts w:ascii="Times New Roman" w:hAnsi="Times New Roman" w:cs="Times New Roman"/>
+        </w:rPr>
+        <w:t xml:space="preserve">The proliferation of Software-Defined Radio (SDR) and other Commercial Off-the-Shelf (COTS) systems has led to </w:t>
+      </w:r>
+      <w:r>
+        <w:rPr>
+          <w:rFonts w:ascii="Times New Roman" w:hAnsi="Times New Roman" w:cs="Times New Roman"/>
+        </w:rPr>
+        <w:t>increased vulnerability of United States Air Force (USAF) systems through the spoofing of Global Positioning System (GPS) signals. USAF assets (drones, airplanes, ground systems) rely on GPS signals to coordinate timing and for navigation. While military GPS signals are encrypted and more difficult to spoof, many systems also use civilian GPS messages.</w:t>
+      </w:r>
+      <w:r>
+        <w:rPr>
+          <w:rFonts w:ascii="Times New Roman" w:hAnsi="Times New Roman" w:cs="Times New Roman"/>
+        </w:rPr>
+        <w:t xml:space="preserve"> The MIL-STD-1553 avionics bus coordinates traffic between systems on USAF assets. It times messages between a bus controller</w:t>
+      </w:r>
+      <w:r>
+        <w:rPr>
+          <w:rFonts w:ascii="Times New Roman" w:hAnsi="Times New Roman" w:cs="Times New Roman"/>
+        </w:rPr>
+        <w:t xml:space="preserve"> (BC)</w:t>
+      </w:r>
+      <w:r>
+        <w:rPr>
+          <w:rFonts w:ascii="Times New Roman" w:hAnsi="Times New Roman" w:cs="Times New Roman"/>
+        </w:rPr>
+        <w:t xml:space="preserve"> and the different components (</w:t>
+      </w:r>
+      <w:r>
+        <w:rPr>
+          <w:rFonts w:ascii="Times New Roman" w:hAnsi="Times New Roman" w:cs="Times New Roman"/>
+        </w:rPr>
+        <w:t>GPS, INS, Flight Computer), or remote terminals (RTs). The most effective lightweight solution to counter GPS spoofing would be in a bus monitor for MIL-STD-1553 that can parse the messages between the avionics and detect GPS spoofing, using a machine learning approach.</w:t>
+      </w:r>
+      <w:r>
+        <w:rPr>
+          <w:rFonts w:ascii="Times New Roman" w:hAnsi="Times New Roman" w:cs="Times New Roman"/>
+        </w:rPr>
+        <w:t xml:space="preserve"> </w:t>
+      </w:r>
+    </w:p>
+    <w:p>
+      <w:pPr>
+        <w:ind w:firstLine="360"/>
+        <w:rPr>
+          <w:rFonts w:ascii="Times New Roman" w:hAnsi="Times New Roman" w:cs="Times New Roman"/>
+        </w:rPr>
+      </w:pPr>
+      <w:r>
+        <w:rPr>
+          <w:rFonts w:ascii="Times New Roman" w:hAnsi="Times New Roman" w:cs="Times New Roman"/>
+        </w:rPr>
+        <w:t xml:space="preserve">In this work, I will address the following key research question: Can a supervised machine learning algorithm classify MIL-STD-1553 messages as spoofed based on observations from the bus? I hypothesize that </w:t>
+      </w:r>
+      <w:r>
+        <w:rPr>
+          <w:rFonts w:ascii="Times New Roman" w:hAnsi="Times New Roman" w:cs="Times New Roman"/>
+        </w:rPr>
+        <w:t>a machine learning algorithm can correctly classify MIL-STD-1553 messages with statistical significance</w:t>
+      </w:r>
+      <w:r>
+        <w:rPr>
+          <w:rFonts w:ascii="Times New Roman" w:hAnsi="Times New Roman" w:cs="Times New Roman"/>
+        </w:rPr>
+        <w:t xml:space="preserve"> </w:t>
+      </w:r>
+      <w:r>
+        <w:rPr>
+          <w:rFonts w:ascii="Times New Roman" w:hAnsi="Times New Roman" w:cs="Times New Roman"/>
+        </w:rPr>
+        <w:t>using bus traffic from other avionics components as features</w:t>
+      </w:r>
+      <w:r>
+        <w:rPr>
+          <w:rFonts w:ascii="Times New Roman" w:hAnsi="Times New Roman" w:cs="Times New Roman"/>
+        </w:rPr>
+        <w:t>, 13 in total</w:t>
+      </w:r>
+      <w:r>
+        <w:rPr>
+          <w:rFonts w:ascii="Times New Roman" w:hAnsi="Times New Roman" w:cs="Times New Roman"/>
+        </w:rPr>
+        <w:t xml:space="preserve">. The features used in this project are: </w:t>
+      </w:r>
+      <w:r>
+        <w:rPr>
+          <w:rFonts w:ascii="Times New Roman" w:hAnsi="Times New Roman" w:cs="Times New Roman"/>
+        </w:rPr>
+        <w:t>GPS Latitude, GPS Longitude, GPS Altitude, ADC Altitude, ADC Air Speed, EFIS Angle of Attack, INS X-Velocity, INS Y-Velocity, INS Z-Velocity, INS X-Acceleration, INS Y-Acceleration, and INS Z-Acceleration</w:t>
+      </w:r>
+      <w:r>
+        <w:rPr>
+          <w:rFonts w:ascii="Times New Roman" w:hAnsi="Times New Roman" w:cs="Times New Roman"/>
+        </w:rPr>
+        <w:t>.</w:t>
+      </w:r>
+      <w:r>
+        <w:rPr>
+          <w:rFonts w:ascii="Times New Roman" w:hAnsi="Times New Roman" w:cs="Times New Roman"/>
+        </w:rPr>
+        <w:t xml:space="preserve"> </w:t>
+      </w:r>
+      <w:r>
+        <w:rPr>
+          <w:rFonts w:ascii="Times New Roman" w:hAnsi="Times New Roman" w:cs="Times New Roman"/>
+        </w:rPr>
+        <w:t>The Inertial Navigation System (INS) data will likely have the most significance in classifying when compared to the GPS data .</w:t>
+      </w:r>
+      <w:r>
+        <w:rPr>
+          <w:rFonts w:ascii="Times New Roman" w:hAnsi="Times New Roman" w:cs="Times New Roman"/>
+        </w:rPr>
+        <w:t>My research objective is to develop a classification model that can correctly classify spoofed GPS messages on the MIL-STD-1553 bus with accuracy of 90% or greater.</w:t>
+      </w:r>
+    </w:p>
+    <w:p>
+      <w:pPr>
+        <w:ind w:firstLine="360"/>
+        <w:rPr>
+          <w:rFonts w:ascii="Times New Roman" w:hAnsi="Times New Roman" w:cs="Times New Roman"/>
+        </w:rPr>
+      </w:pPr>
+      <w:r>
+        <w:rPr>
+          <w:rFonts w:ascii="Times New Roman" w:hAnsi="Times New Roman" w:cs="Times New Roman"/>
+        </w:rPr>
+        <w:t>The data used in this project has been procured from a previous student’s thesis work. It was generated using the Air Force Research Lab’s (AFRL) Avionics Vulnerability Assessment System (AVAS). The data was collected from 5 flights of lengths over an hour</w:t>
+      </w:r>
+      <w:r>
+        <w:rPr>
+          <w:rFonts w:ascii="Times New Roman" w:hAnsi="Times New Roman" w:cs="Times New Roman"/>
+        </w:rPr>
+        <w:t>, for a total of approximately 700,000 observations per flight</w:t>
+      </w:r>
+      <w:r>
+        <w:rPr>
+          <w:rFonts w:ascii="Times New Roman" w:hAnsi="Times New Roman" w:cs="Times New Roman"/>
+        </w:rPr>
+        <w:t>, each collecting all of the aforementioned features. Spoofing occurred for periods of 3 minutes and was recorded as truth data</w:t>
+      </w:r>
+      <w:r>
+        <w:rPr>
+          <w:rFonts w:ascii="Times New Roman" w:hAnsi="Times New Roman" w:cs="Times New Roman"/>
+        </w:rPr>
+        <w:t>, with equal portions of the flight being spoofed and not spoofed</w:t>
+      </w:r>
+      <w:r>
+        <w:rPr>
+          <w:rFonts w:ascii="Times New Roman" w:hAnsi="Times New Roman" w:cs="Times New Roman"/>
+        </w:rPr>
+        <w:t>.</w:t>
+      </w:r>
     </w:p>
     <w:p>
       <w:pPr>
@@ -215,6 +252,88 @@
     </w:p>
     <w:p>
       <w:pPr>
+        <w:ind w:firstLine="360"/>
+        <w:rPr>
+          <w:rFonts w:ascii="Times New Roman" w:hAnsi="Times New Roman" w:cs="Times New Roman"/>
+        </w:rPr>
+      </w:pPr>
+      <w:r>
+        <w:rPr>
+          <w:rFonts w:ascii="Times New Roman" w:hAnsi="Times New Roman" w:cs="Times New Roman"/>
+        </w:rPr>
+        <w:t xml:space="preserve">A number of papers have been published on the application of machine learning to anomaly detection in </w:t>
+      </w:r>
+      <w:r>
+        <w:rPr>
+          <w:rFonts w:ascii="Times New Roman" w:hAnsi="Times New Roman" w:cs="Times New Roman"/>
+        </w:rPr>
+        <w:t>time-based</w:t>
+      </w:r>
+      <w:r>
+        <w:rPr>
+          <w:rFonts w:ascii="Times New Roman" w:hAnsi="Times New Roman" w:cs="Times New Roman"/>
+        </w:rPr>
+        <w:t xml:space="preserve"> systems.</w:t>
+      </w:r>
+      <w:r>
+        <w:rPr>
+          <w:rFonts w:ascii="Times New Roman" w:hAnsi="Times New Roman" w:cs="Times New Roman"/>
+        </w:rPr>
+        <w:t xml:space="preserve"> </w:t>
+      </w:r>
+      <w:r>
+        <w:rPr>
+          <w:rFonts w:ascii="Times New Roman" w:hAnsi="Times New Roman" w:cs="Times New Roman"/>
+        </w:rPr>
+        <w:t>Marvin attempted a deep learning approach to detect spoofing</w:t>
+      </w:r>
+      <w:r>
+        <w:rPr>
+          <w:rFonts w:ascii="Times New Roman" w:hAnsi="Times New Roman" w:cs="Times New Roman"/>
+        </w:rPr>
+        <w:t xml:space="preserve"> with mixed results, likely due to issues with the data and the additional complexities of a neural network application [5].</w:t>
+      </w:r>
+      <w:r>
+        <w:rPr>
+          <w:rFonts w:ascii="Times New Roman" w:hAnsi="Times New Roman" w:cs="Times New Roman"/>
+        </w:rPr>
+        <w:t xml:space="preserve"> </w:t>
+      </w:r>
+      <w:proofErr w:type="spellStart"/>
+      <w:r>
+        <w:rPr>
+          <w:rFonts w:ascii="Times New Roman" w:hAnsi="Times New Roman" w:cs="Times New Roman"/>
+        </w:rPr>
+        <w:t>Genereux</w:t>
+      </w:r>
+      <w:proofErr w:type="spellEnd"/>
+      <w:r>
+        <w:rPr>
+          <w:rFonts w:ascii="Times New Roman" w:hAnsi="Times New Roman" w:cs="Times New Roman"/>
+        </w:rPr>
+        <w:t xml:space="preserve">, et al. has used the timing of messages over the 1553 bus to detect anomalies and intrusion using a simple histogram approach [7]. </w:t>
+      </w:r>
+      <w:r>
+        <w:rPr>
+          <w:rFonts w:ascii="Times New Roman" w:hAnsi="Times New Roman" w:cs="Times New Roman"/>
+        </w:rPr>
+        <w:t>Other work includes the use of Support Vector Machines to detect GPS spoofing using the signals themselves and a supervised approach [8]. More generalized research includes the use of Markov models and relative probabilities [1], and applications of deep learning to detect ADS-B spoofing [4] and network intrusion [2].</w:t>
+      </w:r>
+      <w:r>
+        <w:rPr>
+          <w:rFonts w:ascii="Times New Roman" w:hAnsi="Times New Roman" w:cs="Times New Roman"/>
+        </w:rPr>
+        <w:t xml:space="preserve"> The aforementioned research is representative of the applicability of machine learning methods to this problem. This project differs mostly in the data that is being used, messages from the MIL-STD-1553 bus. The advantage of using 1553 data is that developing a simple bus monitor with the detection algorithm would provide a lightweight solution that can be implemented on any USAF asset.</w:t>
+      </w:r>
+      <w:r>
+        <w:rPr>
+          <w:rFonts w:ascii="Times New Roman" w:hAnsi="Times New Roman" w:cs="Times New Roman"/>
+        </w:rPr>
+        <w:t xml:space="preserve"> </w:t>
+      </w:r>
+    </w:p>
+    <w:p>
+      <w:pPr>
         <w:pStyle w:val="ListParagraph"/>
         <w:numPr>
           <w:ilvl w:val="0"/>
@@ -228,7 +347,146 @@
         <w:rPr>
           <w:rFonts w:ascii="Times New Roman" w:hAnsi="Times New Roman" w:cs="Times New Roman"/>
         </w:rPr>
+        <w:lastRenderedPageBreak/>
         <w:t>Methodology</w:t>
+      </w:r>
+    </w:p>
+    <w:p>
+      <w:pPr>
+        <w:spacing w:line="240" w:lineRule="auto"/>
+        <w:ind w:firstLine="360"/>
+        <w:rPr>
+          <w:rFonts w:ascii="Times New Roman" w:hAnsi="Times New Roman" w:cs="Times New Roman"/>
+        </w:rPr>
+      </w:pPr>
+      <w:r>
+        <w:rPr>
+          <w:rFonts w:ascii="Times New Roman" w:hAnsi="Times New Roman" w:cs="Times New Roman"/>
+        </w:rPr>
+        <w:t>The data has been collected using the AVAS system in tandem with AFRL’s Vampire, an FPGA-based bus monitor, that sent the 1553 messages as UDP packets to a Windows 10 machine running a Python scrip</w:t>
+      </w:r>
+      <w:r>
+        <w:rPr>
+          <w:rFonts w:ascii="Times New Roman" w:hAnsi="Times New Roman" w:cs="Times New Roman"/>
+        </w:rPr>
+        <w:t>t</w:t>
+      </w:r>
+      <w:r>
+        <w:rPr>
+          <w:rFonts w:ascii="Times New Roman" w:hAnsi="Times New Roman" w:cs="Times New Roman"/>
+        </w:rPr>
+        <w:t xml:space="preserve"> to save the data to a CSV file. </w:t>
+      </w:r>
+      <w:r>
+        <w:rPr>
+          <w:rFonts w:ascii="Times New Roman" w:hAnsi="Times New Roman" w:cs="Times New Roman"/>
+        </w:rPr>
+        <w:t>The flights were flown by hand</w:t>
+      </w:r>
+      <w:r>
+        <w:rPr>
+          <w:rFonts w:ascii="Times New Roman" w:hAnsi="Times New Roman" w:cs="Times New Roman"/>
+        </w:rPr>
+        <w:t xml:space="preserve"> in level and banked flight</w:t>
+      </w:r>
+      <w:r>
+        <w:rPr>
+          <w:rFonts w:ascii="Times New Roman" w:hAnsi="Times New Roman" w:cs="Times New Roman"/>
+        </w:rPr>
+        <w:t xml:space="preserve">, and the spoofing attacks implemented drift and hold position attacks of varying speeds (5, 10, </w:t>
+      </w:r>
+      <w:r>
+        <w:rPr>
+          <w:rFonts w:ascii="Times New Roman" w:hAnsi="Times New Roman" w:cs="Times New Roman"/>
+        </w:rPr>
+        <w:t>50, and 100 m/s</w:t>
+      </w:r>
+      <w:r>
+        <w:rPr>
+          <w:rFonts w:ascii="Times New Roman" w:hAnsi="Times New Roman" w:cs="Times New Roman"/>
+        </w:rPr>
+        <w:t>).</w:t>
+      </w:r>
+    </w:p>
+    <w:p>
+      <w:pPr>
+        <w:spacing w:line="240" w:lineRule="auto"/>
+        <w:ind w:firstLine="360"/>
+        <w:rPr>
+          <w:rFonts w:ascii="Times New Roman" w:hAnsi="Times New Roman" w:cs="Times New Roman"/>
+        </w:rPr>
+      </w:pPr>
+      <w:r>
+        <w:rPr>
+          <w:rFonts w:ascii="Times New Roman" w:hAnsi="Times New Roman" w:cs="Times New Roman"/>
+        </w:rPr>
+        <w:t>To solve this binary classification problem</w:t>
+      </w:r>
+      <w:r>
+        <w:rPr>
+          <w:rFonts w:ascii="Times New Roman" w:hAnsi="Times New Roman" w:cs="Times New Roman"/>
+        </w:rPr>
+        <w:t xml:space="preserve">, I will compare the effectiveness of logistic regression, Naïve Bayes, and Support Vector Machines (SVM). </w:t>
+      </w:r>
+      <w:r>
+        <w:rPr>
+          <w:rFonts w:ascii="Times New Roman" w:hAnsi="Times New Roman" w:cs="Times New Roman"/>
+        </w:rPr>
+        <w:t xml:space="preserve">These methods will be compared to random guessing as a baseline alternative. </w:t>
+      </w:r>
+      <w:r>
+        <w:rPr>
+          <w:rFonts w:ascii="Times New Roman" w:hAnsi="Times New Roman" w:cs="Times New Roman"/>
+        </w:rPr>
+        <w:t>I will use feature scaling and regularization of the data before feeding it to the algorithms. I will forgo feature selection methods, as I believe all features to be significant, although this step may be included in future work. I</w:t>
+      </w:r>
+      <w:r>
+        <w:rPr>
+          <w:rFonts w:ascii="Times New Roman" w:hAnsi="Times New Roman" w:cs="Times New Roman"/>
+        </w:rPr>
+        <w:t xml:space="preserve"> will</w:t>
+      </w:r>
+      <w:r>
+        <w:rPr>
+          <w:rFonts w:ascii="Times New Roman" w:hAnsi="Times New Roman" w:cs="Times New Roman"/>
+        </w:rPr>
+        <w:t xml:space="preserve"> </w:t>
+      </w:r>
+      <w:r>
+        <w:rPr>
+          <w:rFonts w:ascii="Times New Roman" w:hAnsi="Times New Roman" w:cs="Times New Roman"/>
+        </w:rPr>
+        <w:t>randomly select one of the flights data as test data to withhold. I will use k-fold cross validation of varying k-values</w:t>
+      </w:r>
+      <w:r>
+        <w:rPr>
+          <w:rFonts w:ascii="Times New Roman" w:hAnsi="Times New Roman" w:cs="Times New Roman"/>
+        </w:rPr>
+        <w:t xml:space="preserve"> (3, 5, 10)</w:t>
+      </w:r>
+      <w:r>
+        <w:rPr>
+          <w:rFonts w:ascii="Times New Roman" w:hAnsi="Times New Roman" w:cs="Times New Roman"/>
+        </w:rPr>
+        <w:t xml:space="preserve"> to tune my models before giving them the test data.</w:t>
+      </w:r>
+      <w:r>
+        <w:rPr>
+          <w:rFonts w:ascii="Times New Roman" w:hAnsi="Times New Roman" w:cs="Times New Roman"/>
+        </w:rPr>
+        <w:t xml:space="preserve"> </w:t>
+      </w:r>
+      <w:r>
+        <w:rPr>
+          <w:rFonts w:ascii="Times New Roman" w:hAnsi="Times New Roman" w:cs="Times New Roman"/>
+        </w:rPr>
+        <w:t>The primary performance measure will be the accuracy of predictions on unseen flight data. Other measures will include true and false, positive and negative rates, as well as precision.</w:t>
+      </w:r>
+      <w:r>
+        <w:rPr>
+          <w:rFonts w:ascii="Times New Roman" w:hAnsi="Times New Roman" w:cs="Times New Roman"/>
+        </w:rPr>
+        <w:t xml:space="preserve"> These measures will be gathered using the truth data and analyzed in tabular form, as well as using a receiver operating characteristic curve.</w:t>
       </w:r>
     </w:p>
     <w:p>
@@ -251,6 +509,26 @@
     </w:p>
     <w:p>
       <w:pPr>
+        <w:ind w:firstLine="360"/>
+        <w:rPr>
+          <w:rFonts w:ascii="Times New Roman" w:hAnsi="Times New Roman" w:cs="Times New Roman"/>
+        </w:rPr>
+      </w:pPr>
+      <w:r>
+        <w:rPr>
+          <w:rFonts w:ascii="Times New Roman" w:hAnsi="Times New Roman" w:cs="Times New Roman"/>
+        </w:rPr>
+        <w:t xml:space="preserve">I expect the results to indicate that an SVM approach would be most accurate, followed by Naïve Bayes and then logistic regression, due to the large number of observations and features. I also expect these methods to be more than 90% accurate, with low false positive and false negative rates. </w:t>
+      </w:r>
+      <w:r>
+        <w:rPr>
+          <w:rFonts w:ascii="Times New Roman" w:hAnsi="Times New Roman" w:cs="Times New Roman"/>
+        </w:rPr>
+        <w:t>These results will prove with statistical significance that a supervised machine learning approach can be implemented as a MIL-STD-1553 bus monitor to effectively detect GPS spoofing attacks.</w:t>
+      </w:r>
+    </w:p>
+    <w:p>
+      <w:pPr>
         <w:pStyle w:val="ListParagraph"/>
         <w:numPr>
           <w:ilvl w:val="0"/>
@@ -265,6 +543,301 @@
           <w:rFonts w:ascii="Times New Roman" w:hAnsi="Times New Roman" w:cs="Times New Roman"/>
         </w:rPr>
         <w:t>References</w:t>
+      </w:r>
+    </w:p>
+    <w:p>
+      <w:pPr>
+        <w:ind w:left="1080" w:hanging="720"/>
+        <w:rPr>
+          <w:rFonts w:ascii="Times New Roman" w:hAnsi="Times New Roman" w:cs="Times New Roman"/>
+        </w:rPr>
+      </w:pPr>
+      <w:r>
+        <w:rPr>
+          <w:rFonts w:ascii="Times New Roman" w:hAnsi="Times New Roman" w:cs="Times New Roman"/>
+        </w:rPr>
+        <w:t xml:space="preserve">[1] </w:t>
+      </w:r>
+      <w:r>
+        <w:rPr>
+          <w:rFonts w:ascii="Times New Roman" w:hAnsi="Times New Roman" w:cs="Times New Roman"/>
+        </w:rPr>
+        <w:t>Du, Y., Wang, H., &amp; Pang, Y. (2004). A Hidden Markov Models-based anomaly intrusion detection method. Proceedings of the World Congress on Intelligent Control and Automation (WCICA), 5, 4348–4351. https://doi.org/10.1109/wcica.2004.1342334</w:t>
+      </w:r>
+    </w:p>
+    <w:p>
+      <w:pPr>
+        <w:ind w:left="1080" w:hanging="720"/>
+        <w:rPr>
+          <w:rFonts w:ascii="Times New Roman" w:hAnsi="Times New Roman" w:cs="Times New Roman"/>
+        </w:rPr>
+      </w:pPr>
+      <w:r>
+        <w:rPr>
+          <w:rFonts w:ascii="Times New Roman" w:hAnsi="Times New Roman" w:cs="Times New Roman"/>
+        </w:rPr>
+        <w:t xml:space="preserve">[2] </w:t>
+      </w:r>
+      <w:r>
+        <w:rPr>
+          <w:rFonts w:ascii="Times New Roman" w:hAnsi="Times New Roman" w:cs="Times New Roman"/>
+        </w:rPr>
+        <w:t xml:space="preserve">Van, N. T., </w:t>
+      </w:r>
+      <w:proofErr w:type="spellStart"/>
+      <w:r>
+        <w:rPr>
+          <w:rFonts w:ascii="Times New Roman" w:hAnsi="Times New Roman" w:cs="Times New Roman"/>
+        </w:rPr>
+        <w:t>Thinh</w:t>
+      </w:r>
+      <w:proofErr w:type="spellEnd"/>
+      <w:r>
+        <w:rPr>
+          <w:rFonts w:ascii="Times New Roman" w:hAnsi="Times New Roman" w:cs="Times New Roman"/>
+        </w:rPr>
+        <w:t xml:space="preserve">, T. N., &amp; </w:t>
+      </w:r>
+      <w:proofErr w:type="spellStart"/>
+      <w:r>
+        <w:rPr>
+          <w:rFonts w:ascii="Times New Roman" w:hAnsi="Times New Roman" w:cs="Times New Roman"/>
+        </w:rPr>
+        <w:t>Sach</w:t>
+      </w:r>
+      <w:proofErr w:type="spellEnd"/>
+      <w:r>
+        <w:rPr>
+          <w:rFonts w:ascii="Times New Roman" w:hAnsi="Times New Roman" w:cs="Times New Roman"/>
+        </w:rPr>
+        <w:t>, L. T. (2017). An anomaly-based network intrusion detection system using Deep learning. Proceedings - 2017 International Conference on System Science and Engineering, ICSSE 2017, 210–214. https://doi.org/10.1109/ICSSE.2017.8030867</w:t>
+      </w:r>
+    </w:p>
+    <w:p>
+      <w:pPr>
+        <w:ind w:left="1080" w:hanging="720"/>
+        <w:rPr>
+          <w:rFonts w:ascii="Times New Roman" w:hAnsi="Times New Roman" w:cs="Times New Roman"/>
+        </w:rPr>
+      </w:pPr>
+      <w:r>
+        <w:rPr>
+          <w:rFonts w:ascii="Times New Roman" w:hAnsi="Times New Roman" w:cs="Times New Roman"/>
+        </w:rPr>
+        <w:t xml:space="preserve">[3] </w:t>
+      </w:r>
+      <w:r>
+        <w:rPr>
+          <w:rFonts w:ascii="Times New Roman" w:hAnsi="Times New Roman" w:cs="Times New Roman"/>
+        </w:rPr>
+        <w:t xml:space="preserve">James, G., Witten, D., Hastie, T., </w:t>
+      </w:r>
+      <w:proofErr w:type="spellStart"/>
+      <w:r>
+        <w:rPr>
+          <w:rFonts w:ascii="Times New Roman" w:hAnsi="Times New Roman" w:cs="Times New Roman"/>
+        </w:rPr>
+        <w:t>Tibshirani</w:t>
+      </w:r>
+      <w:proofErr w:type="spellEnd"/>
+      <w:r>
+        <w:rPr>
+          <w:rFonts w:ascii="Times New Roman" w:hAnsi="Times New Roman" w:cs="Times New Roman"/>
+        </w:rPr>
+        <w:t>, R. (2013). An Introduction to Statistical Learning - with Applications in R | Gareth James | Springer. Retrieved from https://www.springer.com/gp/book/9781461471370%0Ahttp://www.springer.com/us/book/9781461471370</w:t>
+      </w:r>
+    </w:p>
+    <w:p>
+      <w:pPr>
+        <w:ind w:left="1080" w:hanging="720"/>
+        <w:rPr>
+          <w:rFonts w:ascii="Times New Roman" w:hAnsi="Times New Roman" w:cs="Times New Roman"/>
+        </w:rPr>
+      </w:pPr>
+      <w:r>
+        <w:rPr>
+          <w:rFonts w:ascii="Times New Roman" w:hAnsi="Times New Roman" w:cs="Times New Roman"/>
+        </w:rPr>
+        <w:t xml:space="preserve">[4] </w:t>
+      </w:r>
+      <w:r>
+        <w:rPr>
+          <w:rFonts w:ascii="Times New Roman" w:hAnsi="Times New Roman" w:cs="Times New Roman"/>
+        </w:rPr>
+        <w:t xml:space="preserve">Ying, X., Mazer, J., </w:t>
+      </w:r>
+      <w:proofErr w:type="spellStart"/>
+      <w:r>
+        <w:rPr>
+          <w:rFonts w:ascii="Times New Roman" w:hAnsi="Times New Roman" w:cs="Times New Roman"/>
+        </w:rPr>
+        <w:t>Bernieri</w:t>
+      </w:r>
+      <w:proofErr w:type="spellEnd"/>
+      <w:r>
+        <w:rPr>
+          <w:rFonts w:ascii="Times New Roman" w:hAnsi="Times New Roman" w:cs="Times New Roman"/>
+        </w:rPr>
+        <w:t xml:space="preserve">, G., Conti, M., Bushnell, L., &amp; </w:t>
+      </w:r>
+      <w:proofErr w:type="spellStart"/>
+      <w:r>
+        <w:rPr>
+          <w:rFonts w:ascii="Times New Roman" w:hAnsi="Times New Roman" w:cs="Times New Roman"/>
+        </w:rPr>
+        <w:t>Poovendran</w:t>
+      </w:r>
+      <w:proofErr w:type="spellEnd"/>
+      <w:r>
+        <w:rPr>
+          <w:rFonts w:ascii="Times New Roman" w:hAnsi="Times New Roman" w:cs="Times New Roman"/>
+        </w:rPr>
+        <w:t>, R. (2019). Detecting ADS-B Spoofing Attacks Using Deep Neural Networks. 2019 IEEE Conference on Communications and Network Security, CNS 2019, 187–195. https://doi.org/10.1109/CNS.2019.8802732</w:t>
+      </w:r>
+    </w:p>
+    <w:p>
+      <w:pPr>
+        <w:ind w:left="1080" w:hanging="720"/>
+        <w:rPr>
+          <w:rFonts w:ascii="Times New Roman" w:hAnsi="Times New Roman" w:cs="Times New Roman"/>
+        </w:rPr>
+      </w:pPr>
+      <w:r>
+        <w:rPr>
+          <w:rFonts w:ascii="Times New Roman" w:hAnsi="Times New Roman" w:cs="Times New Roman"/>
+        </w:rPr>
+        <w:t xml:space="preserve">[5] </w:t>
+      </w:r>
+      <w:r>
+        <w:rPr>
+          <w:rFonts w:ascii="Times New Roman" w:hAnsi="Times New Roman" w:cs="Times New Roman"/>
+        </w:rPr>
+        <w:t>Marvin, J. M. (2019). Detecting GPS Spoofing with Deep Learning. https://doi.org/10.1109/TE.1962.4322266</w:t>
+      </w:r>
+    </w:p>
+    <w:p>
+      <w:pPr>
+        <w:ind w:left="1080" w:hanging="720"/>
+        <w:rPr>
+          <w:rFonts w:ascii="Times New Roman" w:hAnsi="Times New Roman" w:cs="Times New Roman"/>
+        </w:rPr>
+      </w:pPr>
+      <w:r>
+        <w:rPr>
+          <w:rFonts w:ascii="Times New Roman" w:hAnsi="Times New Roman" w:cs="Times New Roman"/>
+        </w:rPr>
+        <w:t xml:space="preserve">[6] </w:t>
+      </w:r>
+      <w:r>
+        <w:rPr>
+          <w:rFonts w:ascii="Times New Roman" w:hAnsi="Times New Roman" w:cs="Times New Roman"/>
+        </w:rPr>
+        <w:t xml:space="preserve">Wang, J., Tu, W., Hui, L. C. K., </w:t>
+      </w:r>
+      <w:proofErr w:type="spellStart"/>
+      <w:r>
+        <w:rPr>
+          <w:rFonts w:ascii="Times New Roman" w:hAnsi="Times New Roman" w:cs="Times New Roman"/>
+        </w:rPr>
+        <w:t>Yiu</w:t>
+      </w:r>
+      <w:proofErr w:type="spellEnd"/>
+      <w:r>
+        <w:rPr>
+          <w:rFonts w:ascii="Times New Roman" w:hAnsi="Times New Roman" w:cs="Times New Roman"/>
+        </w:rPr>
+        <w:t xml:space="preserve">, S. M., &amp; Wang, E. K. (2017). Detecting Time Synchronization Attacks in Cyber-Physical Systems with Machine Learning Techniques. </w:t>
+      </w:r>
+      <w:r>
+        <w:rPr>
+          <w:rFonts w:ascii="Times New Roman" w:hAnsi="Times New Roman" w:cs="Times New Roman"/>
+        </w:rPr>
+        <w:lastRenderedPageBreak/>
+        <w:t>Proceedings - International Conference on Distributed Computing Systems, 2246–2251. https://doi.org/10.1109/ICDCS.2017.25</w:t>
+      </w:r>
+    </w:p>
+    <w:p>
+      <w:pPr>
+        <w:ind w:left="1080" w:hanging="720"/>
+        <w:rPr>
+          <w:rFonts w:ascii="Times New Roman" w:hAnsi="Times New Roman" w:cs="Times New Roman"/>
+        </w:rPr>
+      </w:pPr>
+      <w:r>
+        <w:rPr>
+          <w:rFonts w:ascii="Times New Roman" w:hAnsi="Times New Roman" w:cs="Times New Roman"/>
+        </w:rPr>
+        <w:t xml:space="preserve">[7] </w:t>
+      </w:r>
+      <w:proofErr w:type="spellStart"/>
+      <w:r>
+        <w:rPr>
+          <w:rFonts w:ascii="Times New Roman" w:hAnsi="Times New Roman" w:cs="Times New Roman"/>
+        </w:rPr>
+        <w:t>Genereux</w:t>
+      </w:r>
+      <w:proofErr w:type="spellEnd"/>
+      <w:r>
+        <w:rPr>
+          <w:rFonts w:ascii="Times New Roman" w:hAnsi="Times New Roman" w:cs="Times New Roman"/>
+        </w:rPr>
+        <w:t>, S. J. J., Lai, A. K. H., Fowles, C. O., Roberge, V. R., Vigeant, G. P. M., &amp; Paquet, J. R. (2020). MAIDENS: MIL-STD-1553 Anomaly-Based Intrusion Detection System Using Time-Based Histogram Comparison. IEEE Transactions on Aerospace and Electronic Systems, 56(1), 276–284. https://doi.org/10.1109/TAES.2019.2914519</w:t>
+      </w:r>
+    </w:p>
+    <w:p>
+      <w:pPr>
+        <w:ind w:left="1080" w:hanging="720"/>
+        <w:rPr>
+          <w:rFonts w:ascii="Times New Roman" w:hAnsi="Times New Roman" w:cs="Times New Roman"/>
+        </w:rPr>
+      </w:pPr>
+      <w:r>
+        <w:rPr>
+          <w:rFonts w:ascii="Times New Roman" w:hAnsi="Times New Roman" w:cs="Times New Roman"/>
+        </w:rPr>
+        <w:t xml:space="preserve">[8] </w:t>
+      </w:r>
+      <w:proofErr w:type="spellStart"/>
+      <w:r>
+        <w:rPr>
+          <w:rFonts w:ascii="Times New Roman" w:hAnsi="Times New Roman" w:cs="Times New Roman"/>
+        </w:rPr>
+        <w:t>Semanjski</w:t>
+      </w:r>
+      <w:proofErr w:type="spellEnd"/>
+      <w:r>
+        <w:rPr>
+          <w:rFonts w:ascii="Times New Roman" w:hAnsi="Times New Roman" w:cs="Times New Roman"/>
+        </w:rPr>
+        <w:t xml:space="preserve">, S., </w:t>
+      </w:r>
+      <w:proofErr w:type="spellStart"/>
+      <w:r>
+        <w:rPr>
+          <w:rFonts w:ascii="Times New Roman" w:hAnsi="Times New Roman" w:cs="Times New Roman"/>
+        </w:rPr>
+        <w:t>Muls</w:t>
+      </w:r>
+      <w:proofErr w:type="spellEnd"/>
+      <w:r>
+        <w:rPr>
+          <w:rFonts w:ascii="Times New Roman" w:hAnsi="Times New Roman" w:cs="Times New Roman"/>
+        </w:rPr>
+        <w:t xml:space="preserve">, A., </w:t>
+      </w:r>
+      <w:proofErr w:type="spellStart"/>
+      <w:r>
+        <w:rPr>
+          <w:rFonts w:ascii="Times New Roman" w:hAnsi="Times New Roman" w:cs="Times New Roman"/>
+        </w:rPr>
+        <w:t>Semanjski</w:t>
+      </w:r>
+      <w:proofErr w:type="spellEnd"/>
+      <w:r>
+        <w:rPr>
+          <w:rFonts w:ascii="Times New Roman" w:hAnsi="Times New Roman" w:cs="Times New Roman"/>
+        </w:rPr>
+        <w:t>, I., &amp; De Wilde, W. (2019). Use and validation of supervised machine learning approach for detection of GNSS signal spoofing. 2019 International Conference on Localization and GNSS, ICL-GNSS 2019 - Proceedings, 1–6. https://doi.org/10.1109/ICL-GNSS.2019.8752775</w:t>
       </w:r>
     </w:p>
     <w:sectPr>

</xml_diff>